<commit_message>
remote sensing, lecture .pdfs update
</commit_message>
<xml_diff>
--- a/remote_sensing/revision_questions/remote_sensing_revision_questions.docx
+++ b/remote_sensing/revision_questions/remote_sensing_revision_questions.docx
@@ -1606,7 +1606,29 @@
           <w14:ligatures w14:val="none"/>
         </w:rPr>
         <w:lastRenderedPageBreak/>
-        <w:t xml:space="preserve">Image difference is used for selective </w:t>
+        <w:t xml:space="preserve">Image difference is used for </w:t>
+      </w:r>
+      <w:r>
+        <w:rPr>
+          <w:rFonts w:eastAsia="Times New Roman" w:cstheme="minorHAnsi"/>
+          <w:b/>
+          <w:bCs/>
+          <w:color w:val="FF0000"/>
+          <w:kern w:val="0"/>
+          <w:lang w:eastAsia="en-GB"/>
+          <w14:ligatures w14:val="none"/>
+        </w:rPr>
+        <w:t>selective</w:t>
+      </w:r>
+      <w:r>
+        <w:rPr>
+          <w:rFonts w:eastAsia="Times New Roman" w:cstheme="minorHAnsi"/>
+          <w:color w:val="FF0000"/>
+          <w:kern w:val="0"/>
+          <w:lang w:eastAsia="en-GB"/>
+          <w14:ligatures w14:val="none"/>
+        </w:rPr>
+        <w:t xml:space="preserve"> </w:t>
       </w:r>
       <w:r>
         <w:rPr>
@@ -4285,15 +4307,7 @@
           <w:color w:val="FF0000"/>
           <w:shd w:val="clear" w:color="auto" w:fill="FFFFFF"/>
         </w:rPr>
-        <w:t>For NDVI and all normalised difference indices, the key part of the recipe is that it is a two-band difference image normalised by the sum of the same two bands</w:t>
-      </w:r>
-      <w:r>
-        <w:rPr>
-          <w:rFonts w:cstheme="minorHAnsi"/>
-          <w:color w:val="FF0000"/>
-          <w:shd w:val="clear" w:color="auto" w:fill="FFFFFF"/>
-        </w:rPr>
-        <w:t>.</w:t>
+        <w:t>For NDVI and all normalised difference indices, the key part of the recipe is that it is a two-band difference image normalised by the sum of the same two bands.</w:t>
       </w:r>
     </w:p>
     <w:p>
@@ -4997,47 +5011,7 @@
           <w:color w:val="FF0000"/>
           <w:shd w:val="clear" w:color="auto" w:fill="FFFFFF"/>
         </w:rPr>
-        <w:t xml:space="preserve">For the mineral </w:t>
-      </w:r>
-      <w:r>
-        <w:rPr>
-          <w:rFonts w:cstheme="minorHAnsi"/>
-          <w:color w:val="FF0000"/>
-          <w:shd w:val="clear" w:color="auto" w:fill="FFFFFF"/>
-        </w:rPr>
-        <w:t>indices’</w:t>
-      </w:r>
-      <w:r>
-        <w:rPr>
-          <w:rFonts w:cstheme="minorHAnsi"/>
-          <w:color w:val="FF0000"/>
-          <w:shd w:val="clear" w:color="auto" w:fill="FFFFFF"/>
-        </w:rPr>
-        <w:t xml:space="preserve"> formula, the key thing here is the subtraction of the minimum DN value in that band from every individual DN value in that band. This subtraction forces the histogram value range of both bands to start at zero. </w:t>
-      </w:r>
-      <w:r>
-        <w:rPr>
-          <w:rFonts w:cstheme="minorHAnsi"/>
-          <w:color w:val="FF0000"/>
-          <w:shd w:val="clear" w:color="auto" w:fill="FFFFFF"/>
-        </w:rPr>
-        <w:t>So,</w:t>
-      </w:r>
-      <w:r>
-        <w:rPr>
-          <w:rFonts w:cstheme="minorHAnsi"/>
-          <w:color w:val="FF0000"/>
-          <w:shd w:val="clear" w:color="auto" w:fill="FFFFFF"/>
-        </w:rPr>
-        <w:t xml:space="preserve"> the division between them is more </w:t>
-      </w:r>
-      <w:r>
-        <w:rPr>
-          <w:rFonts w:cstheme="minorHAnsi"/>
-          <w:color w:val="FF0000"/>
-          <w:shd w:val="clear" w:color="auto" w:fill="FFFFFF"/>
-        </w:rPr>
-        <w:t>representative.</w:t>
+        <w:t>For the mineral indices’ formula, the key thing here is the subtraction of the minimum DN value in that band from every individual DN value in that band. This subtraction forces the histogram value range of both bands to start at zero. So, the division between them is more representative.</w:t>
       </w:r>
     </w:p>
     <w:p>

</xml_diff>